<commit_message>
Fixing spelling in proposal docs
</commit_message>
<xml_diff>
--- a/Documentation/Proposal/20075689.docx
+++ b/Documentation/Proposal/20075689.docx
@@ -776,21 +776,7 @@
           <w:rFonts w:ascii="Times New Roman" w:hAnsi="Times New Roman"/>
           <w:lang w:val="en-US"/>
         </w:rPr>
-        <w:t>Th</w:t>
-      </w:r>
-      <w:r>
-        <w:rPr>
-          <w:rFonts w:ascii="Times New Roman" w:hAnsi="Times New Roman"/>
-          <w:lang w:val="en-US"/>
-        </w:rPr>
-        <w:t>e MyT</w:t>
-      </w:r>
-      <w:r>
-        <w:rPr>
-          <w:rFonts w:ascii="Times New Roman" w:hAnsi="Times New Roman"/>
-          <w:lang w:val="en-US"/>
-        </w:rPr>
-        <w:t xml:space="preserve"> infrastructure is made of 4 main components.</w:t>
+        <w:t>The MyT infrastructure is made of 4 main components.</w:t>
       </w:r>
     </w:p>
     <w:p>
@@ -820,17 +806,28 @@
           <w:ilvl w:val="0"/>
           <w:numId w:val="2"/>
         </w:numPr>
-        <w:rPr>
-          <w:rFonts w:ascii="Times New Roman" w:hAnsi="Times New Roman"/>
-          <w:lang w:val="en-US"/>
-        </w:rPr>
-      </w:pPr>
-      <w:r>
-        <w:rPr>
-          <w:rFonts w:ascii="Times New Roman" w:hAnsi="Times New Roman"/>
-          <w:lang w:val="en-US"/>
-        </w:rPr>
-        <w:t>Custom User Script. This component will allow users to insert their own code to process the data in the could.</w:t>
+        <w:rPr/>
+      </w:pPr>
+      <w:r>
+        <w:rPr>
+          <w:rFonts w:ascii="Times New Roman" w:hAnsi="Times New Roman"/>
+          <w:lang w:val="en-US"/>
+        </w:rPr>
+        <w:t>Custom User Script. This component will allow users to insert their own code to process the data in the c</w:t>
+      </w:r>
+      <w:r>
+        <w:rPr>
+          <w:rFonts w:ascii="Times New Roman" w:hAnsi="Times New Roman"/>
+          <w:lang w:val="en-US"/>
+        </w:rPr>
+        <w:t>loud</w:t>
+      </w:r>
+      <w:r>
+        <w:rPr>
+          <w:rFonts w:ascii="Times New Roman" w:hAnsi="Times New Roman"/>
+          <w:lang w:val="en-US"/>
+        </w:rPr>
+        <w:t>.</w:t>
       </w:r>
     </w:p>
     <w:p>
@@ -913,9 +910,7 @@
       <w:pPr>
         <w:pStyle w:val="Normal"/>
         <w:spacing w:before="0" w:after="160"/>
-        <w:rPr>
-          <w:rFonts w:ascii="Times New Roman" w:hAnsi="Times New Roman"/>
-        </w:rPr>
+        <w:rPr/>
       </w:pPr>
       <w:r>
         <w:rPr>
@@ -953,7 +948,6 @@
         </w:tabs>
         <w:ind w:left="790" w:hanging="360"/>
       </w:pPr>
-      <w:rPr/>
     </w:lvl>
     <w:lvl w:ilvl="1">
       <w:start w:val="1"/>
@@ -966,7 +960,6 @@
         </w:tabs>
         <w:ind w:left="1150" w:hanging="360"/>
       </w:pPr>
-      <w:rPr/>
     </w:lvl>
     <w:lvl w:ilvl="2">
       <w:start w:val="1"/>
@@ -979,7 +972,6 @@
         </w:tabs>
         <w:ind w:left="1510" w:hanging="360"/>
       </w:pPr>
-      <w:rPr/>
     </w:lvl>
     <w:lvl w:ilvl="3">
       <w:start w:val="1"/>
@@ -992,7 +984,6 @@
         </w:tabs>
         <w:ind w:left="1870" w:hanging="360"/>
       </w:pPr>
-      <w:rPr/>
     </w:lvl>
     <w:lvl w:ilvl="4">
       <w:start w:val="1"/>
@@ -1005,7 +996,6 @@
         </w:tabs>
         <w:ind w:left="2230" w:hanging="360"/>
       </w:pPr>
-      <w:rPr/>
     </w:lvl>
     <w:lvl w:ilvl="5">
       <w:start w:val="1"/>
@@ -1018,7 +1008,6 @@
         </w:tabs>
         <w:ind w:left="2590" w:hanging="360"/>
       </w:pPr>
-      <w:rPr/>
     </w:lvl>
     <w:lvl w:ilvl="6">
       <w:start w:val="1"/>
@@ -1031,7 +1020,6 @@
         </w:tabs>
         <w:ind w:left="2950" w:hanging="360"/>
       </w:pPr>
-      <w:rPr/>
     </w:lvl>
     <w:lvl w:ilvl="7">
       <w:start w:val="1"/>
@@ -1044,7 +1032,6 @@
         </w:tabs>
         <w:ind w:left="3310" w:hanging="360"/>
       </w:pPr>
-      <w:rPr/>
     </w:lvl>
     <w:lvl w:ilvl="8">
       <w:start w:val="1"/>
@@ -1057,7 +1044,6 @@
         </w:tabs>
         <w:ind w:left="3670" w:hanging="360"/>
       </w:pPr>
-      <w:rPr/>
     </w:lvl>
   </w:abstractNum>
   <w:abstractNum w:abstractNumId="2">
@@ -1072,7 +1058,6 @@
         </w:tabs>
         <w:ind w:left="720" w:hanging="360"/>
       </w:pPr>
-      <w:rPr/>
     </w:lvl>
     <w:lvl w:ilvl="1">
       <w:start w:val="1"/>
@@ -1085,7 +1070,6 @@
         </w:tabs>
         <w:ind w:left="1080" w:hanging="360"/>
       </w:pPr>
-      <w:rPr/>
     </w:lvl>
     <w:lvl w:ilvl="2">
       <w:start w:val="1"/>
@@ -1098,7 +1082,6 @@
         </w:tabs>
         <w:ind w:left="1440" w:hanging="360"/>
       </w:pPr>
-      <w:rPr/>
     </w:lvl>
     <w:lvl w:ilvl="3">
       <w:start w:val="1"/>
@@ -1111,7 +1094,6 @@
         </w:tabs>
         <w:ind w:left="1800" w:hanging="360"/>
       </w:pPr>
-      <w:rPr/>
     </w:lvl>
     <w:lvl w:ilvl="4">
       <w:start w:val="1"/>
@@ -1124,7 +1106,6 @@
         </w:tabs>
         <w:ind w:left="2160" w:hanging="360"/>
       </w:pPr>
-      <w:rPr/>
     </w:lvl>
     <w:lvl w:ilvl="5">
       <w:start w:val="1"/>
@@ -1137,7 +1118,6 @@
         </w:tabs>
         <w:ind w:left="2520" w:hanging="360"/>
       </w:pPr>
-      <w:rPr/>
     </w:lvl>
     <w:lvl w:ilvl="6">
       <w:start w:val="1"/>
@@ -1150,7 +1130,6 @@
         </w:tabs>
         <w:ind w:left="2880" w:hanging="360"/>
       </w:pPr>
-      <w:rPr/>
     </w:lvl>
     <w:lvl w:ilvl="7">
       <w:start w:val="1"/>
@@ -1163,7 +1142,6 @@
         </w:tabs>
         <w:ind w:left="3240" w:hanging="360"/>
       </w:pPr>
-      <w:rPr/>
     </w:lvl>
     <w:lvl w:ilvl="8">
       <w:start w:val="1"/>
@@ -1176,7 +1154,6 @@
         </w:tabs>
         <w:ind w:left="3600" w:hanging="360"/>
       </w:pPr>
-      <w:rPr/>
     </w:lvl>
   </w:abstractNum>
   <w:abstractNum w:abstractNumId="3">

</xml_diff>

<commit_message>
Final update to proposal
</commit_message>
<xml_diff>
--- a/Documentation/Proposal/20075689.docx
+++ b/Documentation/Proposal/20075689.docx
@@ -408,9 +408,7 @@
     <w:p>
       <w:pPr>
         <w:pStyle w:val="Normal"/>
-        <w:rPr>
-          <w:lang w:val="en-US"/>
-        </w:rPr>
+        <w:rPr/>
       </w:pPr>
       <w:r>
         <w:rPr>
@@ -418,7 +416,7 @@
           <w:lang w:val="en-US"/>
         </w:rPr>
         <w:tab/>
-        <w:t>The Internet of Things has given rise to a number of services that allow users to upload, graph and do a number of other things with their data. Services such as WIA and Wyliodrin make it easy for users without a knowledge of cloud computing to easily create full stack IoT services. However, these services come with a number of down sides. Firstly you are relying on a third party service running. If the third party’s application crashes, or if the company goes out of business your IoT stack might go with it. These services also usually use cloud service providers like Amazon Web Services, so why not just go straight to the source and deal with AWS or your cloud service provider of choice.</w:t>
+        <w:t>The Internet of Things has given rise to a number of services that allow users to upload, graph and do a number of other things with their data. Services such as WIA and Wyliodrin make it easy for users without a knowledge of cloud computing to easily create full stack IoT service. However, these services come with a number of down sides. Firstly you are relying on a third party service running. If the third party’s application crashes, or if the company goes out of business your IoT stack might go with it. These services also usually use cloud service providers like Amazon Web Services, so why not just go straight to the source and deal with AWS or your cloud service provider of choice.</w:t>
       </w:r>
     </w:p>
     <w:p>
@@ -440,9 +438,7 @@
     <w:p>
       <w:pPr>
         <w:pStyle w:val="Normal"/>
-        <w:rPr>
-          <w:lang w:val="en-US"/>
-        </w:rPr>
+        <w:rPr/>
       </w:pPr>
       <w:r>
         <w:rPr>
@@ -450,7 +446,35 @@
           <w:lang w:val="en-US"/>
         </w:rPr>
         <w:tab/>
-        <w:t>The MyT(My Things) Platform aims to solve both of these issues. Allowing anyone to deploy their own IoT platform on their own server or cloud service of choice. Complete with MQTT messaging, the ability for custom data processing, storage and graphing. MyT also will lower the barrier of entry to IoT and cloud computing. Giving users more control of their IoT platform.</w:t>
+        <w:t xml:space="preserve">The MyT(My Things) Platform aims to solve both of these issues. Allowing anyone to deploy their own IoT platform on their own </w:t>
+      </w:r>
+      <w:r>
+        <w:rPr>
+          <w:rFonts w:ascii="Times New Roman" w:hAnsi="Times New Roman"/>
+          <w:lang w:val="en-US"/>
+        </w:rPr>
+        <w:t>machine</w:t>
+      </w:r>
+      <w:r>
+        <w:rPr>
+          <w:rFonts w:ascii="Times New Roman" w:hAnsi="Times New Roman"/>
+          <w:lang w:val="en-US"/>
+        </w:rPr>
+        <w:t xml:space="preserve"> or cloud service of choice. Complete with MQTT messaging, the ability for custom data processing </w:t>
+      </w:r>
+      <w:r>
+        <w:rPr>
+          <w:rFonts w:ascii="Times New Roman" w:hAnsi="Times New Roman"/>
+          <w:lang w:val="en-US"/>
+        </w:rPr>
+        <w:t>in the could</w:t>
+      </w:r>
+      <w:r>
+        <w:rPr>
+          <w:rFonts w:ascii="Times New Roman" w:hAnsi="Times New Roman"/>
+          <w:lang w:val="en-US"/>
+        </w:rPr>
+        <w:t>, storage and graphing. MyT also will lower the barrier of entry to IoT and cloud computing. Giving users more control of their IoT platform.</w:t>
       </w:r>
     </w:p>
     <w:p>
@@ -813,21 +837,7 @@
           <w:rFonts w:ascii="Times New Roman" w:hAnsi="Times New Roman"/>
           <w:lang w:val="en-US"/>
         </w:rPr>
-        <w:t>Custom User Script. This component will allow users to insert their own code to process the data in the c</w:t>
-      </w:r>
-      <w:r>
-        <w:rPr>
-          <w:rFonts w:ascii="Times New Roman" w:hAnsi="Times New Roman"/>
-          <w:lang w:val="en-US"/>
-        </w:rPr>
-        <w:t>loud</w:t>
-      </w:r>
-      <w:r>
-        <w:rPr>
-          <w:rFonts w:ascii="Times New Roman" w:hAnsi="Times New Roman"/>
-          <w:lang w:val="en-US"/>
-        </w:rPr>
-        <w:t>.</w:t>
+        <w:t>Custom User Script. This component will allow users to insert their own code to process the data in the cloud.</w:t>
       </w:r>
     </w:p>
     <w:p>

</xml_diff>